<commit_message>
modelo de calidad arreglado
</commit_message>
<xml_diff>
--- a/modelo de calidad/modelo de calidad.docx
+++ b/modelo de calidad/modelo de calidad.docx
@@ -1222,10 +1222,19 @@
       </w:pPr>
       <w:r>
         <w:lastRenderedPageBreak/>
-        <w:t>NIVELES DE PUNTIACIÓN</w:t>
-      </w:r>
-    </w:p>
-    <w:p/>
+        <w:t>NIVELES DE PUNT</w:t>
+      </w:r>
+      <w:r>
+        <w:t>U</w:t>
+      </w:r>
+      <w:r>
+        <w:t>ACIÓN</w:t>
+      </w:r>
+    </w:p>
+    <w:p>
+      <w:bookmarkStart w:id="1" w:name="_GoBack"/>
+      <w:bookmarkEnd w:id="1"/>
+    </w:p>
     <w:p>
       <w:pPr>
         <w:rPr>
@@ -1777,19 +1786,7 @@
         <w:rPr>
           <w:i/>
         </w:rPr>
-        <w:t xml:space="preserve">la </w:t>
-      </w:r>
-      <w:r>
-        <w:rPr>
-          <w:i/>
-        </w:rPr>
-        <w:t>eficiencia</w:t>
-      </w:r>
-      <w:r>
-        <w:rPr>
-          <w:i/>
-        </w:rPr>
-        <w:t xml:space="preserve"> tiene un peso de </w:t>
+        <w:t xml:space="preserve">la eficiencia tiene un peso de </w:t>
       </w:r>
       <m:oMath>
         <m:f>
@@ -1843,23 +1840,7 @@
           <w:color w:val="000000"/>
           <w:lang w:val="es"/>
         </w:rPr>
-        <w:t xml:space="preserve">Se evaluará la eficiencia del producto software </w:t>
-      </w:r>
-      <w:r>
-        <w:rPr>
-          <w:rFonts w:ascii="TTE25CF910t00" w:eastAsia="TTE25CF910t00" w:hAnsi="TTE25CF910t00" w:cs="TTE25CF910t00"/>
-          <w:color w:val="000000"/>
-          <w:lang w:val="es"/>
-        </w:rPr>
-        <w:t>de acuerdo con el</w:t>
-      </w:r>
-      <w:r>
-        <w:rPr>
-          <w:rFonts w:ascii="TTE25CF910t00" w:eastAsia="TTE25CF910t00" w:hAnsi="TTE25CF910t00" w:cs="TTE25CF910t00"/>
-          <w:color w:val="000000"/>
-          <w:lang w:val="es"/>
-        </w:rPr>
-        <w:t xml:space="preserve"> porcentaje de uso de procesador que realice.</w:t>
+        <w:t>Se evaluará la eficiencia del producto software de acuerdo con el porcentaje de uso de procesador que realice.</w:t>
       </w:r>
       <w:r>
         <w:rPr>
@@ -2027,10 +2008,7 @@
         </w:numPr>
       </w:pPr>
       <w:r>
-        <w:t xml:space="preserve">Porcentaje de uso del </w:t>
-      </w:r>
-      <w:r>
-        <w:t>disco rígido</w:t>
+        <w:t>Porcentaje de uso del disco rígido</w:t>
       </w:r>
     </w:p>
     <w:p>
@@ -2055,13 +2033,7 @@
         <w:pStyle w:val="Sinespaciado"/>
       </w:pPr>
       <w:r>
-        <w:t xml:space="preserve">3 si utiliza menos del </w:t>
-      </w:r>
-      <w:r>
-        <w:t>30</w:t>
-      </w:r>
-      <w:r>
-        <w:t>%</w:t>
+        <w:t>3 si utiliza menos del 30%</w:t>
       </w:r>
       <w:r>
         <w:t>.</w:t>
@@ -2072,19 +2044,7 @@
         <w:pStyle w:val="Sinespaciado"/>
       </w:pPr>
       <w:r>
-        <w:t xml:space="preserve">2 si utiliza entre </w:t>
-      </w:r>
-      <w:r>
-        <w:t>30</w:t>
-      </w:r>
-      <w:r>
-        <w:t xml:space="preserve">% y </w:t>
-      </w:r>
-      <w:r>
-        <w:t>6</w:t>
-      </w:r>
-      <w:r>
-        <w:t>0%.</w:t>
+        <w:t>2 si utiliza entre 30% y 60%.</w:t>
       </w:r>
     </w:p>
     <w:p>
@@ -2095,13 +2055,7 @@
         </w:rPr>
       </w:pPr>
       <w:r>
-        <w:t xml:space="preserve">1 si utiliza más del </w:t>
-      </w:r>
-      <w:r>
-        <w:t>6</w:t>
-      </w:r>
-      <w:r>
-        <w:t>0%</w:t>
+        <w:t>1 si utiliza más del 60%</w:t>
       </w:r>
       <w:r>
         <w:t>.</w:t>
@@ -2136,15 +2090,7 @@
           <w:color w:val="000000"/>
           <w:lang w:val="es"/>
         </w:rPr>
-        <w:t>Se evaluará la eficiencia del producto software de acuerdo con el porcentaje de uso de</w:t>
-      </w:r>
-      <w:r>
-        <w:rPr>
-          <w:rFonts w:ascii="TTE25CF910t00" w:eastAsia="TTE25CF910t00" w:hAnsi="TTE25CF910t00" w:cs="TTE25CF910t00"/>
-          <w:color w:val="000000"/>
-          <w:lang w:val="es"/>
-        </w:rPr>
-        <w:t xml:space="preserve"> la memoria RAM. Deberá ser evaluado en un entorno del que se dispone de más de 4gb de RAM libres para utilización.</w:t>
+        <w:t>Se evaluará la eficiencia del producto software de acuerdo con el porcentaje de uso de la memoria RAM. Deberá ser evaluado en un entorno del que se dispone de más de 4gb de RAM libres para utilización.</w:t>
       </w:r>
     </w:p>
     <w:p>
@@ -2164,10 +2110,7 @@
         </w:numPr>
       </w:pPr>
       <w:r>
-        <w:t>Porcentaje de uso de</w:t>
-      </w:r>
-      <w:r>
-        <w:t xml:space="preserve"> la memoria RAM</w:t>
+        <w:t>Porcentaje de uso de la memoria RAM</w:t>
       </w:r>
     </w:p>
     <w:p>
@@ -2191,10 +2134,7 @@
         <w:pStyle w:val="Sinespaciado"/>
       </w:pPr>
       <w:r>
-        <w:t xml:space="preserve">3 si utiliza menos </w:t>
-      </w:r>
-      <w:r>
-        <w:t>de 100MB.</w:t>
+        <w:t>3 si utiliza menos de 100MB.</w:t>
       </w:r>
     </w:p>
     <w:p>
@@ -2202,16 +2142,7 @@
         <w:pStyle w:val="Sinespaciado"/>
       </w:pPr>
       <w:r>
-        <w:t xml:space="preserve">2 si utiliza entre </w:t>
-      </w:r>
-      <w:r>
-        <w:t>100MB</w:t>
-      </w:r>
-      <w:r>
-        <w:t xml:space="preserve"> y </w:t>
-      </w:r>
-      <w:r>
-        <w:t>500MB.</w:t>
+        <w:t>2 si utiliza entre 100MB y 500MB.</w:t>
       </w:r>
     </w:p>
     <w:p>
@@ -2222,10 +2153,7 @@
         </w:rPr>
       </w:pPr>
       <w:r>
-        <w:t>1 si utiliza más de</w:t>
-      </w:r>
-      <w:r>
-        <w:t xml:space="preserve"> 500MB.</w:t>
+        <w:t>1 si utiliza más de 500MB.</w:t>
       </w:r>
     </w:p>
     <w:p>
@@ -2332,15 +2260,7 @@
           <w:color w:val="000000"/>
           <w:lang w:val="es"/>
         </w:rPr>
-        <w:t xml:space="preserve">Para evaluar la capacidad que tiene el código para ser analizado se tiene en cuenta el porcentaje de comentarios que posee el código por cada </w:t>
-      </w:r>
-      <w:r>
-        <w:rPr>
-          <w:rFonts w:ascii="TTE25CF910t00" w:eastAsia="TTE25CF910t00" w:hAnsi="TTE25CF910t00" w:cs="TTE25CF910t00"/>
-          <w:color w:val="000000"/>
-          <w:lang w:val="es"/>
-        </w:rPr>
-        <w:t>método.</w:t>
+        <w:t>Para evaluar la capacidad que tiene el código para ser analizado se tiene en cuenta el porcentaje de comentarios que posee el código por cada método.</w:t>
       </w:r>
     </w:p>
     <w:p>
@@ -2387,16 +2307,7 @@
         <w:pStyle w:val="Sinespaciado"/>
       </w:pPr>
       <w:r>
-        <w:t xml:space="preserve">3 si </w:t>
-      </w:r>
-      <w:r>
-        <w:t>está comentado más del</w:t>
-      </w:r>
-      <w:r>
-        <w:t xml:space="preserve"> 30%</w:t>
-      </w:r>
-      <w:r>
-        <w:t>.</w:t>
+        <w:t>3 si está comentado más del 30%.</w:t>
       </w:r>
     </w:p>
     <w:p>
@@ -2404,13 +2315,7 @@
         <w:pStyle w:val="Sinespaciado"/>
       </w:pPr>
       <w:r>
-        <w:t xml:space="preserve">2 si está comentado entre 30% y </w:t>
-      </w:r>
-      <w:r>
-        <w:t>10</w:t>
-      </w:r>
-      <w:r>
-        <w:t>%.</w:t>
+        <w:t>2 si está comentado entre 30% y 10%.</w:t>
       </w:r>
     </w:p>
     <w:p>
@@ -2421,10 +2326,7 @@
         </w:rPr>
       </w:pPr>
       <w:r>
-        <w:t xml:space="preserve">1 si está comentado </w:t>
-      </w:r>
-      <w:r>
-        <w:t>menos del 10%.</w:t>
+        <w:t>1 si está comentado menos del 10%.</w:t>
       </w:r>
     </w:p>
     <w:p/>
@@ -2450,39 +2352,7 @@
           <w:color w:val="000000"/>
           <w:lang w:val="es"/>
         </w:rPr>
-        <w:t>Para evaluar la capacidad que tiene el código para ser cambiado se tomará</w:t>
-      </w:r>
-      <w:r>
-        <w:rPr>
-          <w:rFonts w:ascii="TTE25CF910t00" w:eastAsia="TTE25CF910t00" w:hAnsi="TTE25CF910t00" w:cs="TTE25CF910t00"/>
-          <w:color w:val="000000"/>
-          <w:lang w:val="es"/>
-        </w:rPr>
-        <w:t xml:space="preserve"> </w:t>
-      </w:r>
-      <w:r>
-        <w:rPr>
-          <w:rFonts w:ascii="TTE25CF910t00" w:eastAsia="TTE25CF910t00" w:hAnsi="TTE25CF910t00" w:cs="TTE25CF910t00"/>
-          <w:color w:val="000000"/>
-          <w:lang w:val="es"/>
-        </w:rPr>
-        <w:t xml:space="preserve">en cuenta la complejidad ciclomática </w:t>
-      </w:r>
-      <w:r>
-        <w:rPr>
-          <w:rFonts w:ascii="TTE25CF910t00" w:eastAsia="TTE25CF910t00" w:hAnsi="TTE25CF910t00" w:cs="TTE25CF910t00"/>
-          <w:color w:val="000000"/>
-          <w:lang w:val="es"/>
-        </w:rPr>
-        <w:t>del método alta de producto</w:t>
-      </w:r>
-      <w:r>
-        <w:rPr>
-          <w:rFonts w:ascii="TTE25CF910t00" w:eastAsia="TTE25CF910t00" w:hAnsi="TTE25CF910t00" w:cs="TTE25CF910t00"/>
-          <w:color w:val="000000"/>
-          <w:lang w:val="es"/>
-        </w:rPr>
-        <w:t>.</w:t>
+        <w:t>Para evaluar la capacidad que tiene el código para ser cambiado se tomará en cuenta la complejidad ciclomática del método alta de producto.</w:t>
       </w:r>
     </w:p>
     <w:p>
@@ -2512,7 +2382,34 @@
           <w:color w:val="000000"/>
           <w:lang w:val="es"/>
         </w:rPr>
-        <w:t>C</w:t>
+        <w:t>Complejidad ciclomática del método alta de producto.</w:t>
+      </w:r>
+    </w:p>
+    <w:p>
+      <w:pPr>
+        <w:pStyle w:val="Sinespaciado"/>
+      </w:pPr>
+    </w:p>
+    <w:p>
+      <w:pPr>
+        <w:pStyle w:val="Ttulo3"/>
+      </w:pPr>
+      <w:r>
+        <w:t>Evaluación</w:t>
+      </w:r>
+      <w:r>
+        <w:t>:</w:t>
+      </w:r>
+    </w:p>
+    <w:p>
+      <w:pPr>
+        <w:pStyle w:val="Sinespaciado"/>
+      </w:pPr>
+      <w:r>
+        <w:t xml:space="preserve">3 si </w:t>
+      </w:r>
+      <w:r>
+        <w:t xml:space="preserve">la </w:t>
       </w:r>
       <w:r>
         <w:rPr>
@@ -2520,7 +2417,21 @@
           <w:color w:val="000000"/>
           <w:lang w:val="es"/>
         </w:rPr>
-        <w:t xml:space="preserve">omplejidad ciclomática </w:t>
+        <w:t>complejidad ciclomática es inferior a 11</w:t>
+      </w:r>
+      <w:r>
+        <w:t>.</w:t>
+      </w:r>
+    </w:p>
+    <w:p>
+      <w:pPr>
+        <w:pStyle w:val="Sinespaciado"/>
+      </w:pPr>
+      <w:r>
+        <w:t xml:space="preserve">2 </w:t>
+      </w:r>
+      <w:r>
+        <w:t xml:space="preserve">si la </w:t>
       </w:r>
       <w:r>
         <w:rPr>
@@ -2528,31 +2439,33 @@
           <w:color w:val="000000"/>
           <w:lang w:val="es"/>
         </w:rPr>
-        <w:t>del método alta de producto.</w:t>
+        <w:t xml:space="preserve">complejidad ciclomática está </w:t>
+      </w:r>
+      <w:r>
+        <w:t xml:space="preserve">entre </w:t>
+      </w:r>
+      <w:r>
+        <w:t>11</w:t>
+      </w:r>
+      <w:r>
+        <w:t xml:space="preserve"> y </w:t>
+      </w:r>
+      <w:r>
+        <w:t>21</w:t>
+      </w:r>
+      <w:r>
+        <w:t>.</w:t>
       </w:r>
     </w:p>
     <w:p>
       <w:pPr>
         <w:pStyle w:val="Sinespaciado"/>
-      </w:pPr>
-    </w:p>
-    <w:p>
-      <w:pPr>
-        <w:pStyle w:val="Ttulo3"/>
-      </w:pPr>
-      <w:r>
-        <w:t>Evaluación</w:t>
-      </w:r>
-      <w:r>
-        <w:t>:</w:t>
-      </w:r>
-    </w:p>
-    <w:p>
-      <w:pPr>
-        <w:pStyle w:val="Sinespaciado"/>
-      </w:pPr>
-      <w:r>
-        <w:t xml:space="preserve">3 si </w:t>
+        <w:rPr>
+          <w:u w:val="single"/>
+        </w:rPr>
+      </w:pPr>
+      <w:r>
+        <w:t xml:space="preserve">1 si </w:t>
       </w:r>
       <w:r>
         <w:t xml:space="preserve">la </w:t>
@@ -2563,139 +2476,40 @@
           <w:color w:val="000000"/>
           <w:lang w:val="es"/>
         </w:rPr>
-        <w:t>c</w:t>
-      </w:r>
-      <w:r>
+        <w:t>complejidad ciclomática supera los 21</w:t>
+      </w:r>
+      <w:r>
+        <w:t>.</w:t>
+      </w:r>
+    </w:p>
+    <w:p>
+      <w:pPr>
+        <w:pStyle w:val="Ttulo2"/>
+      </w:pPr>
+    </w:p>
+    <w:p>
+      <w:pPr>
+        <w:pStyle w:val="Ttulo2"/>
+      </w:pPr>
+      <w:r>
+        <w:t>Estabilidad</w:t>
+      </w:r>
+    </w:p>
+    <w:p>
+      <w:pPr>
         <w:rPr>
           <w:rFonts w:ascii="TTE25CF910t00" w:eastAsia="TTE25CF910t00" w:hAnsi="TTE25CF910t00" w:cs="TTE25CF910t00"/>
           <w:color w:val="000000"/>
           <w:lang w:val="es"/>
         </w:rPr>
-        <w:t>omplejidad ciclomática</w:t>
-      </w:r>
+      </w:pPr>
       <w:r>
         <w:rPr>
           <w:rFonts w:ascii="TTE25CF910t00" w:eastAsia="TTE25CF910t00" w:hAnsi="TTE25CF910t00" w:cs="TTE25CF910t00"/>
           <w:color w:val="000000"/>
           <w:lang w:val="es"/>
         </w:rPr>
-        <w:t xml:space="preserve"> es inferior a 11</w:t>
-      </w:r>
-      <w:r>
-        <w:t>.</w:t>
-      </w:r>
-    </w:p>
-    <w:p>
-      <w:pPr>
-        <w:pStyle w:val="Sinespaciado"/>
-      </w:pPr>
-      <w:r>
-        <w:t xml:space="preserve">2 </w:t>
-      </w:r>
-      <w:r>
-        <w:t xml:space="preserve">si la </w:t>
-      </w:r>
-      <w:r>
-        <w:rPr>
-          <w:rFonts w:ascii="TTE25CF910t00" w:eastAsia="TTE25CF910t00" w:hAnsi="TTE25CF910t00" w:cs="TTE25CF910t00"/>
-          <w:color w:val="000000"/>
-          <w:lang w:val="es"/>
-        </w:rPr>
-        <w:t xml:space="preserve">complejidad ciclomática </w:t>
-      </w:r>
-      <w:r>
-        <w:rPr>
-          <w:rFonts w:ascii="TTE25CF910t00" w:eastAsia="TTE25CF910t00" w:hAnsi="TTE25CF910t00" w:cs="TTE25CF910t00"/>
-          <w:color w:val="000000"/>
-          <w:lang w:val="es"/>
-        </w:rPr>
-        <w:t xml:space="preserve">está </w:t>
-      </w:r>
-      <w:r>
-        <w:t xml:space="preserve">entre </w:t>
-      </w:r>
-      <w:r>
-        <w:t>11</w:t>
-      </w:r>
-      <w:r>
-        <w:t xml:space="preserve"> y </w:t>
-      </w:r>
-      <w:r>
-        <w:t>21</w:t>
-      </w:r>
-      <w:r>
-        <w:t>.</w:t>
-      </w:r>
-    </w:p>
-    <w:p>
-      <w:pPr>
-        <w:pStyle w:val="Sinespaciado"/>
-        <w:rPr>
-          <w:u w:val="single"/>
-        </w:rPr>
-      </w:pPr>
-      <w:r>
-        <w:t xml:space="preserve">1 si </w:t>
-      </w:r>
-      <w:r>
-        <w:t xml:space="preserve">la </w:t>
-      </w:r>
-      <w:r>
-        <w:rPr>
-          <w:rFonts w:ascii="TTE25CF910t00" w:eastAsia="TTE25CF910t00" w:hAnsi="TTE25CF910t00" w:cs="TTE25CF910t00"/>
-          <w:color w:val="000000"/>
-          <w:lang w:val="es"/>
-        </w:rPr>
-        <w:t>complejidad ciclomática</w:t>
-      </w:r>
-      <w:r>
-        <w:rPr>
-          <w:rFonts w:ascii="TTE25CF910t00" w:eastAsia="TTE25CF910t00" w:hAnsi="TTE25CF910t00" w:cs="TTE25CF910t00"/>
-          <w:color w:val="000000"/>
-          <w:lang w:val="es"/>
-        </w:rPr>
-        <w:t xml:space="preserve"> supera los 21</w:t>
-      </w:r>
-      <w:r>
-        <w:t>.</w:t>
-      </w:r>
-    </w:p>
-    <w:p>
-      <w:pPr>
-        <w:pStyle w:val="Ttulo2"/>
-      </w:pPr>
-    </w:p>
-    <w:p>
-      <w:pPr>
-        <w:pStyle w:val="Ttulo2"/>
-      </w:pPr>
-      <w:r>
-        <w:t>Estabilidad</w:t>
-      </w:r>
-    </w:p>
-    <w:p>
-      <w:pPr>
-        <w:rPr>
-          <w:rFonts w:ascii="TTE25CF910t00" w:eastAsia="TTE25CF910t00" w:hAnsi="TTE25CF910t00" w:cs="TTE25CF910t00"/>
-          <w:color w:val="000000"/>
-          <w:lang w:val="es"/>
-        </w:rPr>
-      </w:pPr>
-      <w:r>
-        <w:rPr>
-          <w:rFonts w:ascii="TTE25CF910t00" w:eastAsia="TTE25CF910t00" w:hAnsi="TTE25CF910t00" w:cs="TTE25CF910t00"/>
-          <w:color w:val="000000"/>
-          <w:lang w:val="es"/>
-        </w:rPr>
-        <w:t xml:space="preserve">Para determinar la estabilidad del software se evalúa </w:t>
-      </w:r>
-      <w:r>
-        <w:rPr>
-          <w:rFonts w:ascii="TTE25CF910t00" w:eastAsia="TTE25CF910t00" w:hAnsi="TTE25CF910t00" w:cs="TTE25CF910t00"/>
-          <w:color w:val="000000"/>
-          <w:lang w:val="es"/>
-        </w:rPr>
-        <w:t>la cantidad de fallas que presenta el producto durante la prueba de estabilidad.</w:t>
+        <w:t>Para determinar la estabilidad del software se evalúa la cantidad de fallas que presenta el producto durante la prueba de estabilidad.</w:t>
       </w:r>
     </w:p>
     <w:p>
@@ -2756,10 +2570,7 @@
         <w:t xml:space="preserve">2 </w:t>
       </w:r>
       <w:r>
-        <w:t>si la cantidad de fallas</w:t>
-      </w:r>
-      <w:r>
-        <w:t xml:space="preserve"> está </w:t>
+        <w:t xml:space="preserve">si la cantidad de fallas está </w:t>
       </w:r>
       <w:r>
         <w:t xml:space="preserve">entre </w:t>
@@ -2934,10 +2745,7 @@
         <w:pStyle w:val="Ttulo3"/>
       </w:pPr>
       <w:r>
-        <w:t>Evaluación</w:t>
-      </w:r>
-      <w:r>
-        <w:t>:</w:t>
+        <w:t>Evaluación:</w:t>
       </w:r>
     </w:p>
     <w:p>
@@ -3041,10 +2849,7 @@
         <w:pStyle w:val="Ttulo3"/>
       </w:pPr>
       <w:r>
-        <w:t>Evaluación</w:t>
-      </w:r>
-      <w:r>
-        <w:t>:</w:t>
+        <w:t>Evaluación:</w:t>
       </w:r>
     </w:p>
     <w:p>
@@ -3069,10 +2874,7 @@
         <w:t xml:space="preserve">si </w:t>
       </w:r>
       <w:r>
-        <w:t>el</w:t>
-      </w:r>
-      <w:r>
-        <w:t xml:space="preserve"> usuario requiere</w:t>
+        <w:t>el usuario requiere</w:t>
       </w:r>
       <w:r>
         <w:t xml:space="preserve"> consultar el</w:t>
@@ -3107,10 +2909,7 @@
         <w:t xml:space="preserve">si </w:t>
       </w:r>
       <w:r>
-        <w:t>e</w:t>
-      </w:r>
-      <w:r>
-        <w:t xml:space="preserve">l usuario requiere consultar a personal especializado </w:t>
+        <w:t xml:space="preserve">el usuario requiere consultar a personal especializado </w:t>
       </w:r>
       <w:r>
         <w:t xml:space="preserve">más de 5 veces </w:t>
@@ -3175,10 +2974,7 @@
         <w:pStyle w:val="Ttulo3"/>
       </w:pPr>
       <w:r>
-        <w:t>Evaluación</w:t>
-      </w:r>
-      <w:r>
-        <w:t>:</w:t>
+        <w:t>Evaluación:</w:t>
       </w:r>
     </w:p>
     <w:p>
@@ -3238,16 +3034,11 @@
         <w:t xml:space="preserve">1 </w:t>
       </w:r>
       <w:r>
-        <w:t>si la cantidad de pasos</w:t>
-      </w:r>
-      <w:r>
-        <w:t xml:space="preserve"> es superior a 7</w:t>
+        <w:t>si la cantidad de pasos es superior a 7</w:t>
       </w:r>
       <w:r>
         <w:t>.</w:t>
       </w:r>
-      <w:bookmarkStart w:id="1" w:name="_GoBack"/>
-      <w:bookmarkEnd w:id="1"/>
     </w:p>
     <w:sectPr>
       <w:pgSz w:w="12240" w:h="15840"/>
@@ -7406,7 +7197,7 @@
 </file>
 
 <file path=customXml/itemProps1.xml><?xml version="1.0" encoding="utf-8"?>
-<ds:datastoreItem xmlns:ds="http://schemas.openxmlformats.org/officeDocument/2006/customXml" ds:itemID="{F1CDE36D-5CF9-47B2-ABFA-0A0AE8F3B1C7}">
+<ds:datastoreItem xmlns:ds="http://schemas.openxmlformats.org/officeDocument/2006/customXml" ds:itemID="{8B74F455-8463-47C4-B745-2201218E48E0}">
   <ds:schemaRefs>
     <ds:schemaRef ds:uri="http://schemas.openxmlformats.org/officeDocument/2006/bibliography"/>
   </ds:schemaRefs>

</xml_diff>